<commit_message>
Update: all 3 tables
</commit_message>
<xml_diff>
--- a/Provide a platform.docx
+++ b/Provide a platform.docx
@@ -69,266 +69,17 @@
       </w:r>
     </w:p>
     <w:p>
+      <w:pPr>
+        <w:rPr>
+          <w:b/>
+        </w:rPr>
+      </w:pPr>
       <w:r>
+        <w:rPr>
+          <w:b/>
+        </w:rPr>
         <w:t>Room info</w:t>
       </w:r>
-    </w:p>
-    <w:p>
-      <w:r>
-        <w:t>Room size</w:t>
-      </w:r>
-    </w:p>
-    <w:p>
-      <w:r>
-        <w:t>Room pic</w:t>
-      </w:r>
-    </w:p>
-    <w:p>
-      <w:r>
-        <w:t>Room number</w:t>
-      </w:r>
-    </w:p>
-    <w:p>
-      <w:r>
-        <w:t>Tiles</w:t>
-      </w:r>
-    </w:p>
-    <w:p>
-      <w:pPr>
-        <w:tabs>
-          <w:tab w:val="left" w:pos="2556"/>
-        </w:tabs>
-      </w:pPr>
-      <w:r>
-        <w:t>C</w:t>
-      </w:r>
-      <w:r>
-        <w:t>eiling</w:t>
-      </w:r>
-    </w:p>
-    <w:p>
-      <w:pPr>
-        <w:tabs>
-          <w:tab w:val="left" w:pos="2556"/>
-        </w:tabs>
-      </w:pPr>
-      <w:r>
-        <w:tab/>
-      </w:r>
-    </w:p>
-    <w:p>
-      <w:pPr>
-        <w:tabs>
-          <w:tab w:val="left" w:pos="2556"/>
-        </w:tabs>
-      </w:pPr>
-      <w:r>
-        <w:t>Registration</w:t>
-      </w:r>
-    </w:p>
-    <w:p>
-      <w:pPr>
-        <w:pStyle w:val="ListParagraph"/>
-        <w:numPr>
-          <w:ilvl w:val="0"/>
-          <w:numId w:val="1"/>
-        </w:numPr>
-        <w:tabs>
-          <w:tab w:val="left" w:pos="2556"/>
-        </w:tabs>
-      </w:pPr>
-      <w:r>
-        <w:t>Name</w:t>
-      </w:r>
-      <w:r>
-        <w:t xml:space="preserve"> – </w:t>
-      </w:r>
-      <w:proofErr w:type="gramStart"/>
-      <w:r>
-        <w:t>varchar(</w:t>
-      </w:r>
-      <w:proofErr w:type="gramEnd"/>
-      <w:r>
-        <w:t>20)</w:t>
-      </w:r>
-    </w:p>
-    <w:p>
-      <w:pPr>
-        <w:pStyle w:val="ListParagraph"/>
-        <w:numPr>
-          <w:ilvl w:val="0"/>
-          <w:numId w:val="1"/>
-        </w:numPr>
-        <w:tabs>
-          <w:tab w:val="left" w:pos="2556"/>
-        </w:tabs>
-      </w:pPr>
-      <w:r>
-        <w:t>Surname</w:t>
-      </w:r>
-      <w:r>
-        <w:t xml:space="preserve">– </w:t>
-      </w:r>
-      <w:proofErr w:type="gramStart"/>
-      <w:r>
-        <w:t>varchar(</w:t>
-      </w:r>
-      <w:proofErr w:type="gramEnd"/>
-      <w:r>
-        <w:t>20)</w:t>
-      </w:r>
-    </w:p>
-    <w:p>
-      <w:pPr>
-        <w:pStyle w:val="ListParagraph"/>
-        <w:numPr>
-          <w:ilvl w:val="0"/>
-          <w:numId w:val="1"/>
-        </w:numPr>
-        <w:tabs>
-          <w:tab w:val="left" w:pos="2556"/>
-        </w:tabs>
-      </w:pPr>
-      <w:proofErr w:type="spellStart"/>
-      <w:r>
-        <w:t>IDNumber</w:t>
-      </w:r>
-      <w:proofErr w:type="spellEnd"/>
-      <w:r>
-        <w:t xml:space="preserve">– </w:t>
-      </w:r>
-      <w:proofErr w:type="gramStart"/>
-      <w:r>
-        <w:t>varchar(</w:t>
-      </w:r>
-      <w:proofErr w:type="gramEnd"/>
-      <w:r>
-        <w:t>13</w:t>
-      </w:r>
-      <w:r>
-        <w:t>)</w:t>
-      </w:r>
-    </w:p>
-    <w:p>
-      <w:pPr>
-        <w:pStyle w:val="ListParagraph"/>
-        <w:numPr>
-          <w:ilvl w:val="0"/>
-          <w:numId w:val="1"/>
-        </w:numPr>
-        <w:tabs>
-          <w:tab w:val="left" w:pos="2556"/>
-        </w:tabs>
-      </w:pPr>
-      <w:r>
-        <w:t xml:space="preserve">Attachment (certified ID) </w:t>
-      </w:r>
-      <w:r>
-        <w:t>blob</w:t>
-      </w:r>
-    </w:p>
-    <w:p>
-      <w:pPr>
-        <w:pStyle w:val="ListParagraph"/>
-        <w:numPr>
-          <w:ilvl w:val="0"/>
-          <w:numId w:val="1"/>
-        </w:numPr>
-        <w:tabs>
-          <w:tab w:val="left" w:pos="2556"/>
-        </w:tabs>
-      </w:pPr>
-      <w:r>
-        <w:t>Address</w:t>
-      </w:r>
-      <w:r>
-        <w:t xml:space="preserve"> blob</w:t>
-      </w:r>
-    </w:p>
-    <w:p>
-      <w:pPr>
-        <w:pStyle w:val="ListParagraph"/>
-        <w:numPr>
-          <w:ilvl w:val="0"/>
-          <w:numId w:val="1"/>
-        </w:numPr>
-        <w:tabs>
-          <w:tab w:val="left" w:pos="2556"/>
-        </w:tabs>
-      </w:pPr>
-      <w:r>
-        <w:t>Phone numbers</w:t>
-      </w:r>
-      <w:r>
-        <w:t xml:space="preserve"> </w:t>
-      </w:r>
-      <w:proofErr w:type="gramStart"/>
-      <w:r>
-        <w:t>varchar(</w:t>
-      </w:r>
-      <w:proofErr w:type="gramEnd"/>
-      <w:r>
-        <w:t>10)</w:t>
-      </w:r>
-    </w:p>
-    <w:p>
-      <w:pPr>
-        <w:pStyle w:val="ListParagraph"/>
-        <w:numPr>
-          <w:ilvl w:val="0"/>
-          <w:numId w:val="1"/>
-        </w:numPr>
-        <w:tabs>
-          <w:tab w:val="left" w:pos="2556"/>
-        </w:tabs>
-      </w:pPr>
-      <w:r>
-        <w:t>Username</w:t>
-      </w:r>
-      <w:r>
-        <w:t xml:space="preserve"> </w:t>
-      </w:r>
-      <w:proofErr w:type="gramStart"/>
-      <w:r>
-        <w:t>varchar(</w:t>
-      </w:r>
-      <w:proofErr w:type="gramEnd"/>
-      <w:r>
-        <w:t>8)</w:t>
-      </w:r>
-    </w:p>
-    <w:p>
-      <w:pPr>
-        <w:pStyle w:val="ListParagraph"/>
-        <w:numPr>
-          <w:ilvl w:val="0"/>
-          <w:numId w:val="1"/>
-        </w:numPr>
-        <w:tabs>
-          <w:tab w:val="left" w:pos="2556"/>
-        </w:tabs>
-      </w:pPr>
-      <w:r>
-        <w:t>Password</w:t>
-      </w:r>
-      <w:r>
-        <w:t xml:space="preserve"> </w:t>
-      </w:r>
-      <w:proofErr w:type="gramStart"/>
-      <w:r>
-        <w:t>varchar(</w:t>
-      </w:r>
-      <w:proofErr w:type="gramEnd"/>
-      <w:r>
-        <w:t>8)</w:t>
-      </w:r>
-    </w:p>
-    <w:p>
-      <w:pPr>
-        <w:tabs>
-          <w:tab w:val="left" w:pos="2556"/>
-        </w:tabs>
-      </w:pPr>
     </w:p>
     <w:tbl>
       <w:tblPr>
@@ -416,7 +167,7 @@
               </w:tabs>
             </w:pPr>
             <w:r>
-              <w:t>Name</w:t>
+              <w:t>Room size</w:t>
             </w:r>
           </w:p>
         </w:tc>
@@ -485,7 +236,10 @@
               </w:tabs>
             </w:pPr>
             <w:r>
-              <w:t>Surname</w:t>
+              <w:t>Pic</w:t>
+            </w:r>
+            <w:r>
+              <w:t>s</w:t>
             </w:r>
           </w:p>
         </w:tc>
@@ -519,6 +273,9 @@
                 <w:tab w:val="left" w:pos="2556"/>
               </w:tabs>
             </w:pPr>
+            <w:r>
+              <w:t>String</w:t>
+            </w:r>
           </w:p>
         </w:tc>
         <w:tc>
@@ -531,6 +288,11 @@
                 <w:tab w:val="left" w:pos="2556"/>
               </w:tabs>
             </w:pPr>
+            <w:proofErr w:type="spellStart"/>
+            <w:r>
+              <w:t>TextBox</w:t>
+            </w:r>
+            <w:proofErr w:type="spellEnd"/>
           </w:p>
         </w:tc>
       </w:tr>
@@ -546,7 +308,7 @@
               </w:tabs>
             </w:pPr>
             <w:r>
-              <w:t>Id Number</w:t>
+              <w:t>Number</w:t>
             </w:r>
           </w:p>
         </w:tc>
@@ -580,6 +342,9 @@
                 <w:tab w:val="left" w:pos="2556"/>
               </w:tabs>
             </w:pPr>
+            <w:r>
+              <w:t>String</w:t>
+            </w:r>
           </w:p>
         </w:tc>
         <w:tc>
@@ -592,6 +357,11 @@
                 <w:tab w:val="left" w:pos="2556"/>
               </w:tabs>
             </w:pPr>
+            <w:proofErr w:type="spellStart"/>
+            <w:r>
+              <w:t>TextBox</w:t>
+            </w:r>
+            <w:proofErr w:type="spellEnd"/>
           </w:p>
         </w:tc>
       </w:tr>
@@ -607,35 +377,38 @@
               </w:tabs>
             </w:pPr>
             <w:r>
-              <w:t>Address</w:t>
-            </w:r>
-          </w:p>
-        </w:tc>
-        <w:tc>
-          <w:tcPr>
-            <w:tcW w:w="2281" w:type="dxa"/>
-          </w:tcPr>
-          <w:p>
-            <w:pPr>
-              <w:tabs>
-                <w:tab w:val="left" w:pos="2556"/>
-              </w:tabs>
-            </w:pPr>
-            <w:r>
-              <w:t>Blob</w:t>
-            </w:r>
-          </w:p>
-        </w:tc>
-        <w:tc>
-          <w:tcPr>
-            <w:tcW w:w="2281" w:type="dxa"/>
-          </w:tcPr>
-          <w:p>
-            <w:pPr>
-              <w:tabs>
-                <w:tab w:val="left" w:pos="2556"/>
-              </w:tabs>
-            </w:pPr>
+              <w:t>Tiled</w:t>
+            </w:r>
+          </w:p>
+        </w:tc>
+        <w:tc>
+          <w:tcPr>
+            <w:tcW w:w="2281" w:type="dxa"/>
+          </w:tcPr>
+          <w:p>
+            <w:pPr>
+              <w:tabs>
+                <w:tab w:val="left" w:pos="2556"/>
+              </w:tabs>
+            </w:pPr>
+            <w:r>
+              <w:t>Bit</w:t>
+            </w:r>
+          </w:p>
+        </w:tc>
+        <w:tc>
+          <w:tcPr>
+            <w:tcW w:w="2281" w:type="dxa"/>
+          </w:tcPr>
+          <w:p>
+            <w:pPr>
+              <w:tabs>
+                <w:tab w:val="left" w:pos="2556"/>
+              </w:tabs>
+            </w:pPr>
+            <w:r>
+              <w:t>Boolean</w:t>
+            </w:r>
           </w:p>
         </w:tc>
         <w:tc>
@@ -648,6 +421,9 @@
                 <w:tab w:val="left" w:pos="2556"/>
               </w:tabs>
             </w:pPr>
+            <w:r>
+              <w:t>Checkbox</w:t>
+            </w:r>
           </w:p>
         </w:tc>
       </w:tr>
@@ -663,40 +439,38 @@
               </w:tabs>
             </w:pPr>
             <w:r>
-              <w:t>Phone number</w:t>
-            </w:r>
-          </w:p>
-        </w:tc>
-        <w:tc>
-          <w:tcPr>
-            <w:tcW w:w="2281" w:type="dxa"/>
-          </w:tcPr>
-          <w:p>
-            <w:pPr>
-              <w:tabs>
-                <w:tab w:val="left" w:pos="2556"/>
-              </w:tabs>
-            </w:pPr>
-            <w:proofErr w:type="gramStart"/>
-            <w:r>
-              <w:t>Varchar(</w:t>
-            </w:r>
-            <w:proofErr w:type="gramEnd"/>
-            <w:r>
-              <w:t>10)</w:t>
-            </w:r>
-          </w:p>
-        </w:tc>
-        <w:tc>
-          <w:tcPr>
-            <w:tcW w:w="2281" w:type="dxa"/>
-          </w:tcPr>
-          <w:p>
-            <w:pPr>
-              <w:tabs>
-                <w:tab w:val="left" w:pos="2556"/>
-              </w:tabs>
-            </w:pPr>
+              <w:t>Ceiling</w:t>
+            </w:r>
+          </w:p>
+        </w:tc>
+        <w:tc>
+          <w:tcPr>
+            <w:tcW w:w="2281" w:type="dxa"/>
+          </w:tcPr>
+          <w:p>
+            <w:pPr>
+              <w:tabs>
+                <w:tab w:val="left" w:pos="2556"/>
+              </w:tabs>
+            </w:pPr>
+            <w:r>
+              <w:t>Bit</w:t>
+            </w:r>
+          </w:p>
+        </w:tc>
+        <w:tc>
+          <w:tcPr>
+            <w:tcW w:w="2281" w:type="dxa"/>
+          </w:tcPr>
+          <w:p>
+            <w:pPr>
+              <w:tabs>
+                <w:tab w:val="left" w:pos="2556"/>
+              </w:tabs>
+            </w:pPr>
+            <w:r>
+              <w:t>Boolean</w:t>
+            </w:r>
           </w:p>
         </w:tc>
         <w:tc>
@@ -709,6 +483,9 @@
                 <w:tab w:val="left" w:pos="2556"/>
               </w:tabs>
             </w:pPr>
+            <w:r>
+              <w:t>Checkbox</w:t>
+            </w:r>
           </w:p>
         </w:tc>
       </w:tr>
@@ -724,40 +501,38 @@
               </w:tabs>
             </w:pPr>
             <w:r>
-              <w:t>Username</w:t>
-            </w:r>
-          </w:p>
-        </w:tc>
-        <w:tc>
-          <w:tcPr>
-            <w:tcW w:w="2281" w:type="dxa"/>
-          </w:tcPr>
-          <w:p>
-            <w:pPr>
-              <w:tabs>
-                <w:tab w:val="left" w:pos="2556"/>
-              </w:tabs>
-            </w:pPr>
-            <w:proofErr w:type="gramStart"/>
-            <w:r>
-              <w:t>Varchar(</w:t>
-            </w:r>
-            <w:proofErr w:type="gramEnd"/>
-            <w:r>
-              <w:t>10)</w:t>
-            </w:r>
-          </w:p>
-        </w:tc>
-        <w:tc>
-          <w:tcPr>
-            <w:tcW w:w="2281" w:type="dxa"/>
-          </w:tcPr>
-          <w:p>
-            <w:pPr>
-              <w:tabs>
-                <w:tab w:val="left" w:pos="2556"/>
-              </w:tabs>
-            </w:pPr>
+              <w:t>In-Toilet</w:t>
+            </w:r>
+          </w:p>
+        </w:tc>
+        <w:tc>
+          <w:tcPr>
+            <w:tcW w:w="2281" w:type="dxa"/>
+          </w:tcPr>
+          <w:p>
+            <w:pPr>
+              <w:tabs>
+                <w:tab w:val="left" w:pos="2556"/>
+              </w:tabs>
+            </w:pPr>
+            <w:r>
+              <w:t>Bit</w:t>
+            </w:r>
+          </w:p>
+        </w:tc>
+        <w:tc>
+          <w:tcPr>
+            <w:tcW w:w="2281" w:type="dxa"/>
+          </w:tcPr>
+          <w:p>
+            <w:pPr>
+              <w:tabs>
+                <w:tab w:val="left" w:pos="2556"/>
+              </w:tabs>
+            </w:pPr>
+            <w:r>
+              <w:t>Boolean</w:t>
+            </w:r>
           </w:p>
         </w:tc>
         <w:tc>
@@ -770,6 +545,9 @@
                 <w:tab w:val="left" w:pos="2556"/>
               </w:tabs>
             </w:pPr>
+            <w:r>
+              <w:t>Checkbox</w:t>
+            </w:r>
           </w:p>
         </w:tc>
       </w:tr>
@@ -785,37 +563,38 @@
               </w:tabs>
             </w:pPr>
             <w:r>
-              <w:t>Password</w:t>
-            </w:r>
-          </w:p>
-        </w:tc>
-        <w:tc>
-          <w:tcPr>
-            <w:tcW w:w="2281" w:type="dxa"/>
-          </w:tcPr>
-          <w:p>
-            <w:pPr>
-              <w:tabs>
-                <w:tab w:val="left" w:pos="2556"/>
-              </w:tabs>
-            </w:pPr>
-            <w:r>
-              <w:t>Varchar(8)</w:t>
-            </w:r>
-            <w:bookmarkStart w:id="0" w:name="_GoBack"/>
-            <w:bookmarkEnd w:id="0"/>
-          </w:p>
-        </w:tc>
-        <w:tc>
-          <w:tcPr>
-            <w:tcW w:w="2281" w:type="dxa"/>
-          </w:tcPr>
-          <w:p>
-            <w:pPr>
-              <w:tabs>
-                <w:tab w:val="left" w:pos="2556"/>
-              </w:tabs>
-            </w:pPr>
+              <w:t>In-Bath/Shower</w:t>
+            </w:r>
+          </w:p>
+        </w:tc>
+        <w:tc>
+          <w:tcPr>
+            <w:tcW w:w="2281" w:type="dxa"/>
+          </w:tcPr>
+          <w:p>
+            <w:pPr>
+              <w:tabs>
+                <w:tab w:val="left" w:pos="2556"/>
+              </w:tabs>
+            </w:pPr>
+            <w:r>
+              <w:t>Bit</w:t>
+            </w:r>
+          </w:p>
+        </w:tc>
+        <w:tc>
+          <w:tcPr>
+            <w:tcW w:w="2281" w:type="dxa"/>
+          </w:tcPr>
+          <w:p>
+            <w:pPr>
+              <w:tabs>
+                <w:tab w:val="left" w:pos="2556"/>
+              </w:tabs>
+            </w:pPr>
+            <w:r>
+              <w:t>Boolean</w:t>
+            </w:r>
           </w:p>
         </w:tc>
         <w:tc>
@@ -828,6 +607,136 @@
                 <w:tab w:val="left" w:pos="2556"/>
               </w:tabs>
             </w:pPr>
+            <w:r>
+              <w:t>Checkbox</w:t>
+            </w:r>
+          </w:p>
+        </w:tc>
+      </w:tr>
+      <w:tr>
+        <w:tc>
+          <w:tcPr>
+            <w:tcW w:w="2304" w:type="dxa"/>
+          </w:tcPr>
+          <w:p>
+            <w:pPr>
+              <w:tabs>
+                <w:tab w:val="left" w:pos="2556"/>
+              </w:tabs>
+            </w:pPr>
+            <w:r>
+              <w:t>Out-Toilet</w:t>
+            </w:r>
+          </w:p>
+        </w:tc>
+        <w:tc>
+          <w:tcPr>
+            <w:tcW w:w="2281" w:type="dxa"/>
+          </w:tcPr>
+          <w:p>
+            <w:pPr>
+              <w:tabs>
+                <w:tab w:val="left" w:pos="2556"/>
+              </w:tabs>
+            </w:pPr>
+            <w:r>
+              <w:t>B</w:t>
+            </w:r>
+            <w:r>
+              <w:t>it</w:t>
+            </w:r>
+          </w:p>
+        </w:tc>
+        <w:tc>
+          <w:tcPr>
+            <w:tcW w:w="2281" w:type="dxa"/>
+          </w:tcPr>
+          <w:p>
+            <w:pPr>
+              <w:tabs>
+                <w:tab w:val="left" w:pos="2556"/>
+              </w:tabs>
+            </w:pPr>
+            <w:r>
+              <w:t>Boolean</w:t>
+            </w:r>
+          </w:p>
+        </w:tc>
+        <w:tc>
+          <w:tcPr>
+            <w:tcW w:w="2150" w:type="dxa"/>
+          </w:tcPr>
+          <w:p>
+            <w:pPr>
+              <w:tabs>
+                <w:tab w:val="left" w:pos="2556"/>
+              </w:tabs>
+            </w:pPr>
+            <w:r>
+              <w:t>Checkbox</w:t>
+            </w:r>
+          </w:p>
+        </w:tc>
+      </w:tr>
+      <w:tr>
+        <w:tc>
+          <w:tcPr>
+            <w:tcW w:w="2304" w:type="dxa"/>
+          </w:tcPr>
+          <w:p>
+            <w:pPr>
+              <w:tabs>
+                <w:tab w:val="left" w:pos="2556"/>
+              </w:tabs>
+            </w:pPr>
+            <w:r>
+              <w:t>Out-Bath/Shower</w:t>
+            </w:r>
+          </w:p>
+        </w:tc>
+        <w:tc>
+          <w:tcPr>
+            <w:tcW w:w="2281" w:type="dxa"/>
+          </w:tcPr>
+          <w:p>
+            <w:pPr>
+              <w:tabs>
+                <w:tab w:val="left" w:pos="2556"/>
+              </w:tabs>
+            </w:pPr>
+            <w:r>
+              <w:t>Bit</w:t>
+            </w:r>
+          </w:p>
+        </w:tc>
+        <w:tc>
+          <w:tcPr>
+            <w:tcW w:w="2281" w:type="dxa"/>
+          </w:tcPr>
+          <w:p>
+            <w:pPr>
+              <w:tabs>
+                <w:tab w:val="left" w:pos="2556"/>
+              </w:tabs>
+            </w:pPr>
+            <w:r>
+              <w:t>Boolean</w:t>
+            </w:r>
+          </w:p>
+        </w:tc>
+        <w:tc>
+          <w:tcPr>
+            <w:tcW w:w="2150" w:type="dxa"/>
+          </w:tcPr>
+          <w:p>
+            <w:pPr>
+              <w:tabs>
+                <w:tab w:val="left" w:pos="2556"/>
+              </w:tabs>
+            </w:pPr>
+            <w:r>
+              <w:t>Checkbox</w:t>
+            </w:r>
           </w:p>
         </w:tc>
       </w:tr>
@@ -838,121 +747,932 @@
           <w:tab w:val="left" w:pos="2556"/>
         </w:tabs>
       </w:pPr>
+      <w:r>
+        <w:tab/>
+      </w:r>
     </w:p>
     <w:p>
       <w:pPr>
         <w:tabs>
           <w:tab w:val="left" w:pos="2556"/>
         </w:tabs>
+        <w:rPr>
+          <w:b/>
+        </w:rPr>
       </w:pPr>
       <w:r>
+        <w:rPr>
+          <w:b/>
+        </w:rPr>
+        <w:t>Registration</w:t>
+      </w:r>
+    </w:p>
+    <w:tbl>
+      <w:tblPr>
+        <w:tblStyle w:val="TableGrid"/>
+        <w:tblW w:w="0" w:type="auto"/>
+        <w:tblLook w:val="04A0" w:firstRow="1" w:lastRow="0" w:firstColumn="1" w:lastColumn="0" w:noHBand="0" w:noVBand="1"/>
+      </w:tblPr>
+      <w:tblGrid>
+        <w:gridCol w:w="2304"/>
+        <w:gridCol w:w="2281"/>
+        <w:gridCol w:w="2281"/>
+        <w:gridCol w:w="2150"/>
+      </w:tblGrid>
+      <w:tr>
+        <w:tc>
+          <w:tcPr>
+            <w:tcW w:w="2304" w:type="dxa"/>
+          </w:tcPr>
+          <w:p>
+            <w:pPr>
+              <w:tabs>
+                <w:tab w:val="left" w:pos="2556"/>
+              </w:tabs>
+            </w:pPr>
+            <w:r>
+              <w:t>Field name</w:t>
+            </w:r>
+          </w:p>
+        </w:tc>
+        <w:tc>
+          <w:tcPr>
+            <w:tcW w:w="2281" w:type="dxa"/>
+          </w:tcPr>
+          <w:p>
+            <w:pPr>
+              <w:tabs>
+                <w:tab w:val="left" w:pos="2556"/>
+              </w:tabs>
+            </w:pPr>
+            <w:r>
+              <w:t>Data Type SQL</w:t>
+            </w:r>
+          </w:p>
+        </w:tc>
+        <w:tc>
+          <w:tcPr>
+            <w:tcW w:w="2281" w:type="dxa"/>
+          </w:tcPr>
+          <w:p>
+            <w:pPr>
+              <w:tabs>
+                <w:tab w:val="left" w:pos="2556"/>
+              </w:tabs>
+            </w:pPr>
+            <w:r>
+              <w:t>Data Type Dev</w:t>
+            </w:r>
+          </w:p>
+        </w:tc>
+        <w:tc>
+          <w:tcPr>
+            <w:tcW w:w="2150" w:type="dxa"/>
+          </w:tcPr>
+          <w:p>
+            <w:pPr>
+              <w:tabs>
+                <w:tab w:val="left" w:pos="2556"/>
+              </w:tabs>
+            </w:pPr>
+            <w:r>
+              <w:t>Input Type</w:t>
+            </w:r>
+          </w:p>
+        </w:tc>
+      </w:tr>
+      <w:tr>
+        <w:tc>
+          <w:tcPr>
+            <w:tcW w:w="2304" w:type="dxa"/>
+          </w:tcPr>
+          <w:p>
+            <w:pPr>
+              <w:tabs>
+                <w:tab w:val="left" w:pos="2556"/>
+              </w:tabs>
+            </w:pPr>
+            <w:r>
+              <w:t>Name</w:t>
+            </w:r>
+          </w:p>
+        </w:tc>
+        <w:tc>
+          <w:tcPr>
+            <w:tcW w:w="2281" w:type="dxa"/>
+          </w:tcPr>
+          <w:p>
+            <w:pPr>
+              <w:tabs>
+                <w:tab w:val="left" w:pos="2556"/>
+              </w:tabs>
+            </w:pPr>
+            <w:proofErr w:type="gramStart"/>
+            <w:r>
+              <w:t>Varchar(</w:t>
+            </w:r>
+            <w:proofErr w:type="gramEnd"/>
+            <w:r>
+              <w:t>20)</w:t>
+            </w:r>
+          </w:p>
+        </w:tc>
+        <w:tc>
+          <w:tcPr>
+            <w:tcW w:w="2281" w:type="dxa"/>
+          </w:tcPr>
+          <w:p>
+            <w:pPr>
+              <w:tabs>
+                <w:tab w:val="left" w:pos="2556"/>
+              </w:tabs>
+            </w:pPr>
+            <w:r>
+              <w:t>String</w:t>
+            </w:r>
+          </w:p>
+        </w:tc>
+        <w:tc>
+          <w:tcPr>
+            <w:tcW w:w="2150" w:type="dxa"/>
+          </w:tcPr>
+          <w:p>
+            <w:pPr>
+              <w:tabs>
+                <w:tab w:val="left" w:pos="2556"/>
+              </w:tabs>
+            </w:pPr>
+            <w:proofErr w:type="spellStart"/>
+            <w:r>
+              <w:t>TextBox</w:t>
+            </w:r>
+            <w:proofErr w:type="spellEnd"/>
+          </w:p>
+        </w:tc>
+      </w:tr>
+      <w:tr>
+        <w:tc>
+          <w:tcPr>
+            <w:tcW w:w="2304" w:type="dxa"/>
+          </w:tcPr>
+          <w:p>
+            <w:pPr>
+              <w:tabs>
+                <w:tab w:val="left" w:pos="2556"/>
+              </w:tabs>
+            </w:pPr>
+            <w:r>
+              <w:t>Surname</w:t>
+            </w:r>
+          </w:p>
+        </w:tc>
+        <w:tc>
+          <w:tcPr>
+            <w:tcW w:w="2281" w:type="dxa"/>
+          </w:tcPr>
+          <w:p>
+            <w:pPr>
+              <w:tabs>
+                <w:tab w:val="left" w:pos="2556"/>
+              </w:tabs>
+            </w:pPr>
+            <w:proofErr w:type="gramStart"/>
+            <w:r>
+              <w:t>Varchar(</w:t>
+            </w:r>
+            <w:proofErr w:type="gramEnd"/>
+            <w:r>
+              <w:t>35)</w:t>
+            </w:r>
+          </w:p>
+        </w:tc>
+        <w:tc>
+          <w:tcPr>
+            <w:tcW w:w="2281" w:type="dxa"/>
+          </w:tcPr>
+          <w:p>
+            <w:pPr>
+              <w:tabs>
+                <w:tab w:val="left" w:pos="2556"/>
+              </w:tabs>
+            </w:pPr>
+            <w:r>
+              <w:t>String</w:t>
+            </w:r>
+          </w:p>
+        </w:tc>
+        <w:tc>
+          <w:tcPr>
+            <w:tcW w:w="2150" w:type="dxa"/>
+          </w:tcPr>
+          <w:p>
+            <w:pPr>
+              <w:tabs>
+                <w:tab w:val="left" w:pos="2556"/>
+              </w:tabs>
+            </w:pPr>
+            <w:proofErr w:type="spellStart"/>
+            <w:r>
+              <w:t>TextBox</w:t>
+            </w:r>
+            <w:proofErr w:type="spellEnd"/>
+          </w:p>
+        </w:tc>
+      </w:tr>
+      <w:tr>
+        <w:tc>
+          <w:tcPr>
+            <w:tcW w:w="2304" w:type="dxa"/>
+          </w:tcPr>
+          <w:p>
+            <w:pPr>
+              <w:tabs>
+                <w:tab w:val="left" w:pos="2556"/>
+              </w:tabs>
+            </w:pPr>
+            <w:r>
+              <w:t>Id Number</w:t>
+            </w:r>
+          </w:p>
+        </w:tc>
+        <w:tc>
+          <w:tcPr>
+            <w:tcW w:w="2281" w:type="dxa"/>
+          </w:tcPr>
+          <w:p>
+            <w:pPr>
+              <w:tabs>
+                <w:tab w:val="left" w:pos="2556"/>
+              </w:tabs>
+            </w:pPr>
+            <w:proofErr w:type="gramStart"/>
+            <w:r>
+              <w:t>Varchar(</w:t>
+            </w:r>
+            <w:proofErr w:type="gramEnd"/>
+            <w:r>
+              <w:t>13)</w:t>
+            </w:r>
+          </w:p>
+        </w:tc>
+        <w:tc>
+          <w:tcPr>
+            <w:tcW w:w="2281" w:type="dxa"/>
+          </w:tcPr>
+          <w:p>
+            <w:pPr>
+              <w:tabs>
+                <w:tab w:val="left" w:pos="2556"/>
+              </w:tabs>
+            </w:pPr>
+            <w:r>
+              <w:t>String</w:t>
+            </w:r>
+          </w:p>
+        </w:tc>
+        <w:tc>
+          <w:tcPr>
+            <w:tcW w:w="2150" w:type="dxa"/>
+          </w:tcPr>
+          <w:p>
+            <w:pPr>
+              <w:tabs>
+                <w:tab w:val="left" w:pos="2556"/>
+              </w:tabs>
+            </w:pPr>
+            <w:proofErr w:type="spellStart"/>
+            <w:r>
+              <w:t>TextBox</w:t>
+            </w:r>
+            <w:proofErr w:type="spellEnd"/>
+          </w:p>
+        </w:tc>
+      </w:tr>
+      <w:tr>
+        <w:tc>
+          <w:tcPr>
+            <w:tcW w:w="2304" w:type="dxa"/>
+          </w:tcPr>
+          <w:p>
+            <w:pPr>
+              <w:tabs>
+                <w:tab w:val="left" w:pos="2556"/>
+              </w:tabs>
+            </w:pPr>
+            <w:r>
+              <w:t>Address</w:t>
+            </w:r>
+          </w:p>
+        </w:tc>
+        <w:tc>
+          <w:tcPr>
+            <w:tcW w:w="2281" w:type="dxa"/>
+          </w:tcPr>
+          <w:p>
+            <w:pPr>
+              <w:tabs>
+                <w:tab w:val="left" w:pos="2556"/>
+              </w:tabs>
+            </w:pPr>
+            <w:r>
+              <w:t>Blob</w:t>
+            </w:r>
+          </w:p>
+        </w:tc>
+        <w:tc>
+          <w:tcPr>
+            <w:tcW w:w="2281" w:type="dxa"/>
+          </w:tcPr>
+          <w:p>
+            <w:pPr>
+              <w:tabs>
+                <w:tab w:val="left" w:pos="2556"/>
+              </w:tabs>
+            </w:pPr>
+            <w:r>
+              <w:t>String</w:t>
+            </w:r>
+          </w:p>
+        </w:tc>
+        <w:tc>
+          <w:tcPr>
+            <w:tcW w:w="2150" w:type="dxa"/>
+          </w:tcPr>
+          <w:p>
+            <w:pPr>
+              <w:tabs>
+                <w:tab w:val="left" w:pos="2556"/>
+              </w:tabs>
+            </w:pPr>
+            <w:r>
+              <w:t xml:space="preserve">Large </w:t>
+            </w:r>
+            <w:proofErr w:type="spellStart"/>
+            <w:r>
+              <w:t>TextBox</w:t>
+            </w:r>
+            <w:proofErr w:type="spellEnd"/>
+          </w:p>
+        </w:tc>
+      </w:tr>
+      <w:tr>
+        <w:tc>
+          <w:tcPr>
+            <w:tcW w:w="2304" w:type="dxa"/>
+          </w:tcPr>
+          <w:p>
+            <w:pPr>
+              <w:tabs>
+                <w:tab w:val="left" w:pos="2556"/>
+              </w:tabs>
+            </w:pPr>
+            <w:r>
+              <w:t>Phone number</w:t>
+            </w:r>
+          </w:p>
+        </w:tc>
+        <w:tc>
+          <w:tcPr>
+            <w:tcW w:w="2281" w:type="dxa"/>
+          </w:tcPr>
+          <w:p>
+            <w:pPr>
+              <w:tabs>
+                <w:tab w:val="left" w:pos="2556"/>
+              </w:tabs>
+            </w:pPr>
+            <w:proofErr w:type="gramStart"/>
+            <w:r>
+              <w:t>Varchar(</w:t>
+            </w:r>
+            <w:proofErr w:type="gramEnd"/>
+            <w:r>
+              <w:t>10)</w:t>
+            </w:r>
+          </w:p>
+        </w:tc>
+        <w:tc>
+          <w:tcPr>
+            <w:tcW w:w="2281" w:type="dxa"/>
+          </w:tcPr>
+          <w:p>
+            <w:pPr>
+              <w:tabs>
+                <w:tab w:val="left" w:pos="2556"/>
+              </w:tabs>
+            </w:pPr>
+            <w:r>
+              <w:t>String</w:t>
+            </w:r>
+          </w:p>
+        </w:tc>
+        <w:tc>
+          <w:tcPr>
+            <w:tcW w:w="2150" w:type="dxa"/>
+          </w:tcPr>
+          <w:p>
+            <w:pPr>
+              <w:tabs>
+                <w:tab w:val="left" w:pos="2556"/>
+              </w:tabs>
+            </w:pPr>
+            <w:proofErr w:type="spellStart"/>
+            <w:r>
+              <w:t>TextBox</w:t>
+            </w:r>
+            <w:proofErr w:type="spellEnd"/>
+          </w:p>
+        </w:tc>
+      </w:tr>
+      <w:tr>
+        <w:tc>
+          <w:tcPr>
+            <w:tcW w:w="2304" w:type="dxa"/>
+          </w:tcPr>
+          <w:p>
+            <w:pPr>
+              <w:tabs>
+                <w:tab w:val="left" w:pos="2556"/>
+              </w:tabs>
+            </w:pPr>
+            <w:r>
+              <w:t>Username</w:t>
+            </w:r>
+          </w:p>
+        </w:tc>
+        <w:tc>
+          <w:tcPr>
+            <w:tcW w:w="2281" w:type="dxa"/>
+          </w:tcPr>
+          <w:p>
+            <w:pPr>
+              <w:tabs>
+                <w:tab w:val="left" w:pos="2556"/>
+              </w:tabs>
+            </w:pPr>
+            <w:proofErr w:type="gramStart"/>
+            <w:r>
+              <w:t>Varchar(</w:t>
+            </w:r>
+            <w:proofErr w:type="gramEnd"/>
+            <w:r>
+              <w:t>10)</w:t>
+            </w:r>
+          </w:p>
+        </w:tc>
+        <w:tc>
+          <w:tcPr>
+            <w:tcW w:w="2281" w:type="dxa"/>
+          </w:tcPr>
+          <w:p>
+            <w:pPr>
+              <w:tabs>
+                <w:tab w:val="left" w:pos="2556"/>
+              </w:tabs>
+            </w:pPr>
+            <w:r>
+              <w:t>String</w:t>
+            </w:r>
+          </w:p>
+        </w:tc>
+        <w:tc>
+          <w:tcPr>
+            <w:tcW w:w="2150" w:type="dxa"/>
+          </w:tcPr>
+          <w:p>
+            <w:pPr>
+              <w:tabs>
+                <w:tab w:val="left" w:pos="2556"/>
+              </w:tabs>
+            </w:pPr>
+            <w:proofErr w:type="spellStart"/>
+            <w:r>
+              <w:t>TextBox</w:t>
+            </w:r>
+            <w:proofErr w:type="spellEnd"/>
+          </w:p>
+        </w:tc>
+      </w:tr>
+      <w:tr>
+        <w:tc>
+          <w:tcPr>
+            <w:tcW w:w="2304" w:type="dxa"/>
+          </w:tcPr>
+          <w:p>
+            <w:pPr>
+              <w:tabs>
+                <w:tab w:val="left" w:pos="2556"/>
+              </w:tabs>
+            </w:pPr>
+            <w:r>
+              <w:t>Password</w:t>
+            </w:r>
+          </w:p>
+        </w:tc>
+        <w:tc>
+          <w:tcPr>
+            <w:tcW w:w="2281" w:type="dxa"/>
+          </w:tcPr>
+          <w:p>
+            <w:pPr>
+              <w:tabs>
+                <w:tab w:val="left" w:pos="2556"/>
+              </w:tabs>
+            </w:pPr>
+            <w:r>
+              <w:t>Varchar(8)</w:t>
+            </w:r>
+          </w:p>
+        </w:tc>
+        <w:tc>
+          <w:tcPr>
+            <w:tcW w:w="2281" w:type="dxa"/>
+          </w:tcPr>
+          <w:p>
+            <w:pPr>
+              <w:tabs>
+                <w:tab w:val="left" w:pos="2556"/>
+              </w:tabs>
+            </w:pPr>
+            <w:r>
+              <w:t>String</w:t>
+            </w:r>
+          </w:p>
+        </w:tc>
+        <w:tc>
+          <w:tcPr>
+            <w:tcW w:w="2150" w:type="dxa"/>
+          </w:tcPr>
+          <w:p>
+            <w:pPr>
+              <w:tabs>
+                <w:tab w:val="left" w:pos="2556"/>
+              </w:tabs>
+            </w:pPr>
+            <w:r>
+              <w:t xml:space="preserve">Password </w:t>
+            </w:r>
+            <w:proofErr w:type="spellStart"/>
+            <w:r>
+              <w:t>TextBox</w:t>
+            </w:r>
+            <w:proofErr w:type="spellEnd"/>
+          </w:p>
+        </w:tc>
+      </w:tr>
+    </w:tbl>
+    <w:p>
+      <w:pPr>
+        <w:tabs>
+          <w:tab w:val="left" w:pos="2556"/>
+        </w:tabs>
+      </w:pPr>
+    </w:p>
+    <w:p>
+      <w:pPr>
+        <w:tabs>
+          <w:tab w:val="left" w:pos="2556"/>
+        </w:tabs>
+        <w:rPr>
+          <w:b/>
+        </w:rPr>
+      </w:pPr>
+      <w:r>
+        <w:rPr>
+          <w:b/>
+        </w:rPr>
         <w:t>Login</w:t>
       </w:r>
     </w:p>
-    <w:p>
-      <w:pPr>
-        <w:pStyle w:val="ListParagraph"/>
-        <w:numPr>
-          <w:ilvl w:val="0"/>
-          <w:numId w:val="2"/>
-        </w:numPr>
-        <w:tabs>
-          <w:tab w:val="left" w:pos="2556"/>
-        </w:tabs>
-      </w:pPr>
-      <w:proofErr w:type="spellStart"/>
-      <w:r>
-        <w:t>Emailaddress</w:t>
-      </w:r>
-      <w:proofErr w:type="spellEnd"/>
-      <w:r>
-        <w:t>/username</w:t>
-      </w:r>
-      <w:r>
-        <w:t>-</w:t>
-      </w:r>
-      <w:r>
-        <w:t xml:space="preserve"> </w:t>
-      </w:r>
-      <w:proofErr w:type="gramStart"/>
-      <w:r>
-        <w:t>varchar(</w:t>
-      </w:r>
-      <w:proofErr w:type="gramEnd"/>
-      <w:r>
-        <w:t>8)</w:t>
-      </w:r>
-    </w:p>
-    <w:p>
-      <w:pPr>
-        <w:pStyle w:val="ListParagraph"/>
-        <w:numPr>
-          <w:ilvl w:val="0"/>
-          <w:numId w:val="2"/>
-        </w:numPr>
-        <w:tabs>
-          <w:tab w:val="left" w:pos="2556"/>
-        </w:tabs>
-      </w:pPr>
-      <w:r>
-        <w:t>Password</w:t>
-      </w:r>
-      <w:r>
-        <w:t xml:space="preserve">- </w:t>
-      </w:r>
-      <w:proofErr w:type="gramStart"/>
-      <w:r>
-        <w:t>varchar(</w:t>
-      </w:r>
-      <w:proofErr w:type="gramEnd"/>
-      <w:r>
-        <w:t>8)</w:t>
-      </w:r>
-    </w:p>
-    <w:p>
-      <w:pPr>
-        <w:pStyle w:val="ListParagraph"/>
-        <w:numPr>
-          <w:ilvl w:val="0"/>
-          <w:numId w:val="2"/>
-        </w:numPr>
-        <w:tabs>
-          <w:tab w:val="left" w:pos="2556"/>
-        </w:tabs>
-      </w:pPr>
-      <w:r>
-        <w:t>Reset password</w:t>
-      </w:r>
-      <w:r>
-        <w:t xml:space="preserve"> - checkbox</w:t>
-      </w:r>
-    </w:p>
-    <w:p>
-      <w:pPr>
-        <w:pStyle w:val="ListParagraph"/>
-        <w:numPr>
-          <w:ilvl w:val="0"/>
-          <w:numId w:val="2"/>
-        </w:numPr>
-        <w:tabs>
-          <w:tab w:val="left" w:pos="2556"/>
-        </w:tabs>
-      </w:pPr>
-      <w:proofErr w:type="spellStart"/>
-      <w:r>
-        <w:t>Ublock</w:t>
-      </w:r>
-      <w:proofErr w:type="spellEnd"/>
-      <w:r>
-        <w:t xml:space="preserve"> account</w:t>
-      </w:r>
-      <w:r>
-        <w:t xml:space="preserve"> - </w:t>
-      </w:r>
-      <w:r>
-        <w:t>checkbox</w:t>
-      </w:r>
-    </w:p>
+    <w:tbl>
+      <w:tblPr>
+        <w:tblStyle w:val="TableGrid"/>
+        <w:tblW w:w="0" w:type="auto"/>
+        <w:tblLook w:val="04A0" w:firstRow="1" w:lastRow="0" w:firstColumn="1" w:lastColumn="0" w:noHBand="0" w:noVBand="1"/>
+      </w:tblPr>
+      <w:tblGrid>
+        <w:gridCol w:w="2304"/>
+        <w:gridCol w:w="2281"/>
+        <w:gridCol w:w="2281"/>
+        <w:gridCol w:w="2150"/>
+      </w:tblGrid>
+      <w:tr>
+        <w:tc>
+          <w:tcPr>
+            <w:tcW w:w="2304" w:type="dxa"/>
+          </w:tcPr>
+          <w:p>
+            <w:pPr>
+              <w:tabs>
+                <w:tab w:val="left" w:pos="2556"/>
+              </w:tabs>
+            </w:pPr>
+            <w:r>
+              <w:t>Field name</w:t>
+            </w:r>
+          </w:p>
+        </w:tc>
+        <w:tc>
+          <w:tcPr>
+            <w:tcW w:w="2281" w:type="dxa"/>
+          </w:tcPr>
+          <w:p>
+            <w:pPr>
+              <w:tabs>
+                <w:tab w:val="left" w:pos="2556"/>
+              </w:tabs>
+            </w:pPr>
+            <w:r>
+              <w:t>Data Type SQL</w:t>
+            </w:r>
+          </w:p>
+        </w:tc>
+        <w:tc>
+          <w:tcPr>
+            <w:tcW w:w="2281" w:type="dxa"/>
+          </w:tcPr>
+          <w:p>
+            <w:pPr>
+              <w:tabs>
+                <w:tab w:val="left" w:pos="2556"/>
+              </w:tabs>
+            </w:pPr>
+            <w:r>
+              <w:t>Data Type Dev</w:t>
+            </w:r>
+          </w:p>
+        </w:tc>
+        <w:tc>
+          <w:tcPr>
+            <w:tcW w:w="2150" w:type="dxa"/>
+          </w:tcPr>
+          <w:p>
+            <w:pPr>
+              <w:tabs>
+                <w:tab w:val="left" w:pos="2556"/>
+              </w:tabs>
+            </w:pPr>
+            <w:r>
+              <w:t>Input Type</w:t>
+            </w:r>
+          </w:p>
+        </w:tc>
+      </w:tr>
+      <w:tr>
+        <w:tc>
+          <w:tcPr>
+            <w:tcW w:w="2304" w:type="dxa"/>
+          </w:tcPr>
+          <w:p>
+            <w:pPr>
+              <w:tabs>
+                <w:tab w:val="left" w:pos="2556"/>
+              </w:tabs>
+            </w:pPr>
+            <w:r>
+              <w:t>Email</w:t>
+            </w:r>
+          </w:p>
+        </w:tc>
+        <w:tc>
+          <w:tcPr>
+            <w:tcW w:w="2281" w:type="dxa"/>
+          </w:tcPr>
+          <w:p>
+            <w:pPr>
+              <w:tabs>
+                <w:tab w:val="left" w:pos="2556"/>
+              </w:tabs>
+            </w:pPr>
+            <w:proofErr w:type="gramStart"/>
+            <w:r>
+              <w:t>Varchar(</w:t>
+            </w:r>
+            <w:proofErr w:type="gramEnd"/>
+            <w:r>
+              <w:t>20)</w:t>
+            </w:r>
+          </w:p>
+        </w:tc>
+        <w:tc>
+          <w:tcPr>
+            <w:tcW w:w="2281" w:type="dxa"/>
+          </w:tcPr>
+          <w:p>
+            <w:pPr>
+              <w:tabs>
+                <w:tab w:val="left" w:pos="2556"/>
+              </w:tabs>
+            </w:pPr>
+            <w:r>
+              <w:t>String</w:t>
+            </w:r>
+          </w:p>
+        </w:tc>
+        <w:tc>
+          <w:tcPr>
+            <w:tcW w:w="2150" w:type="dxa"/>
+          </w:tcPr>
+          <w:p>
+            <w:pPr>
+              <w:tabs>
+                <w:tab w:val="left" w:pos="2556"/>
+              </w:tabs>
+            </w:pPr>
+            <w:proofErr w:type="spellStart"/>
+            <w:r>
+              <w:t>TextBox</w:t>
+            </w:r>
+            <w:proofErr w:type="spellEnd"/>
+          </w:p>
+        </w:tc>
+      </w:tr>
+      <w:tr>
+        <w:tc>
+          <w:tcPr>
+            <w:tcW w:w="2304" w:type="dxa"/>
+          </w:tcPr>
+          <w:p>
+            <w:pPr>
+              <w:tabs>
+                <w:tab w:val="left" w:pos="2556"/>
+              </w:tabs>
+            </w:pPr>
+            <w:r>
+              <w:t>Password</w:t>
+            </w:r>
+          </w:p>
+        </w:tc>
+        <w:tc>
+          <w:tcPr>
+            <w:tcW w:w="2281" w:type="dxa"/>
+          </w:tcPr>
+          <w:p>
+            <w:pPr>
+              <w:tabs>
+                <w:tab w:val="left" w:pos="2556"/>
+              </w:tabs>
+            </w:pPr>
+            <w:proofErr w:type="gramStart"/>
+            <w:r>
+              <w:t>Varchar(</w:t>
+            </w:r>
+            <w:proofErr w:type="gramEnd"/>
+            <w:r>
+              <w:t>35)</w:t>
+            </w:r>
+          </w:p>
+        </w:tc>
+        <w:tc>
+          <w:tcPr>
+            <w:tcW w:w="2281" w:type="dxa"/>
+          </w:tcPr>
+          <w:p>
+            <w:pPr>
+              <w:tabs>
+                <w:tab w:val="left" w:pos="2556"/>
+              </w:tabs>
+            </w:pPr>
+            <w:r>
+              <w:t>String</w:t>
+            </w:r>
+            <w:bookmarkStart w:id="0" w:name="_GoBack"/>
+            <w:bookmarkEnd w:id="0"/>
+          </w:p>
+        </w:tc>
+        <w:tc>
+          <w:tcPr>
+            <w:tcW w:w="2150" w:type="dxa"/>
+          </w:tcPr>
+          <w:p>
+            <w:pPr>
+              <w:tabs>
+                <w:tab w:val="left" w:pos="2556"/>
+              </w:tabs>
+            </w:pPr>
+            <w:proofErr w:type="spellStart"/>
+            <w:r>
+              <w:t>TextBox</w:t>
+            </w:r>
+            <w:proofErr w:type="spellEnd"/>
+          </w:p>
+        </w:tc>
+      </w:tr>
+      <w:tr>
+        <w:tc>
+          <w:tcPr>
+            <w:tcW w:w="2304" w:type="dxa"/>
+          </w:tcPr>
+          <w:p>
+            <w:pPr>
+              <w:tabs>
+                <w:tab w:val="left" w:pos="2556"/>
+              </w:tabs>
+            </w:pPr>
+            <w:r>
+              <w:t>Reset password</w:t>
+            </w:r>
+          </w:p>
+        </w:tc>
+        <w:tc>
+          <w:tcPr>
+            <w:tcW w:w="2281" w:type="dxa"/>
+          </w:tcPr>
+          <w:p>
+            <w:pPr>
+              <w:tabs>
+                <w:tab w:val="left" w:pos="2556"/>
+              </w:tabs>
+            </w:pPr>
+          </w:p>
+        </w:tc>
+        <w:tc>
+          <w:tcPr>
+            <w:tcW w:w="2281" w:type="dxa"/>
+          </w:tcPr>
+          <w:p>
+            <w:pPr>
+              <w:tabs>
+                <w:tab w:val="left" w:pos="2556"/>
+              </w:tabs>
+            </w:pPr>
+          </w:p>
+        </w:tc>
+        <w:tc>
+          <w:tcPr>
+            <w:tcW w:w="2150" w:type="dxa"/>
+          </w:tcPr>
+          <w:p>
+            <w:pPr>
+              <w:tabs>
+                <w:tab w:val="left" w:pos="2556"/>
+              </w:tabs>
+            </w:pPr>
+            <w:r>
+              <w:t>Checkbox</w:t>
+            </w:r>
+          </w:p>
+        </w:tc>
+      </w:tr>
+      <w:tr>
+        <w:tc>
+          <w:tcPr>
+            <w:tcW w:w="2304" w:type="dxa"/>
+          </w:tcPr>
+          <w:p>
+            <w:pPr>
+              <w:tabs>
+                <w:tab w:val="left" w:pos="2556"/>
+              </w:tabs>
+            </w:pPr>
+            <w:r>
+              <w:t>Unblock password</w:t>
+            </w:r>
+          </w:p>
+        </w:tc>
+        <w:tc>
+          <w:tcPr>
+            <w:tcW w:w="2281" w:type="dxa"/>
+          </w:tcPr>
+          <w:p>
+            <w:pPr>
+              <w:tabs>
+                <w:tab w:val="left" w:pos="2556"/>
+              </w:tabs>
+            </w:pPr>
+          </w:p>
+        </w:tc>
+        <w:tc>
+          <w:tcPr>
+            <w:tcW w:w="2281" w:type="dxa"/>
+          </w:tcPr>
+          <w:p>
+            <w:pPr>
+              <w:tabs>
+                <w:tab w:val="left" w:pos="2556"/>
+              </w:tabs>
+            </w:pPr>
+          </w:p>
+        </w:tc>
+        <w:tc>
+          <w:tcPr>
+            <w:tcW w:w="2150" w:type="dxa"/>
+          </w:tcPr>
+          <w:p>
+            <w:pPr>
+              <w:tabs>
+                <w:tab w:val="left" w:pos="2556"/>
+              </w:tabs>
+            </w:pPr>
+            <w:proofErr w:type="spellStart"/>
+            <w:r>
+              <w:t>CheckBox</w:t>
+            </w:r>
+            <w:proofErr w:type="spellEnd"/>
+          </w:p>
+        </w:tc>
+      </w:tr>
+    </w:tbl>
     <w:p>
       <w:pPr>
         <w:tabs>
@@ -973,9 +1693,9 @@
 <file path=word/numbering.xml><?xml version="1.0" encoding="utf-8"?>
 <w:numbering xmlns:wpc="http://schemas.microsoft.com/office/word/2010/wordprocessingCanvas" xmlns:cx="http://schemas.microsoft.com/office/drawing/2014/chartex" xmlns:cx1="http://schemas.microsoft.com/office/drawing/2015/9/8/chartex" xmlns:cx2="http://schemas.microsoft.com/office/drawing/2015/10/21/chartex" xmlns:cx3="http://schemas.microsoft.com/office/drawing/2016/5/9/chartex" xmlns:cx4="http://schemas.microsoft.com/office/drawing/2016/5/10/chartex" xmlns:cx5="http://schemas.microsoft.com/office/drawing/2016/5/11/chartex" xmlns:cx6="http://schemas.microsoft.com/office/drawing/2016/5/12/chartex" xmlns:cx7="http://schemas.microsoft.com/office/drawing/2016/5/13/chartex" xmlns:cx8="http://schemas.microsoft.com/office/drawing/2016/5/14/chartex" xmlns:mc="http://schemas.openxmlformats.org/markup-compatibility/2006" xmlns:aink="http://schemas.microsoft.com/office/drawing/2016/ink" xmlns:am3d="http://schemas.microsoft.com/office/drawing/2017/model3d" xmlns:o="urn:schemas-microsoft-com:office:office" xmlns:r="http://schemas.openxmlformats.org/officeDocument/2006/relationships" xmlns:m="http://schemas.openxmlformats.org/officeDocument/2006/math" xmlns:v="urn:schemas-microsoft-com:vml" xmlns:wp14="http://schemas.microsoft.com/office/word/2010/wordprocessingDrawing" xmlns:wp="http://schemas.openxmlformats.org/drawingml/2006/wordprocessingDrawing" xmlns:w10="urn:schemas-microsoft-com:office:word" xmlns:w="http://schemas.openxmlformats.org/wordprocessingml/2006/main" xmlns:w14="http://schemas.microsoft.com/office/word/2010/wordml" xmlns:w15="http://schemas.microsoft.com/office/word/2012/wordml" xmlns:w16cid="http://schemas.microsoft.com/office/word/2016/wordml/cid" xmlns:w16se="http://schemas.microsoft.com/office/word/2015/wordml/symex" xmlns:wpg="http://schemas.microsoft.com/office/word/2010/wordprocessingGroup" xmlns:wpi="http://schemas.microsoft.com/office/word/2010/wordprocessingInk" xmlns:wne="http://schemas.microsoft.com/office/word/2006/wordml" xmlns:wps="http://schemas.microsoft.com/office/word/2010/wordprocessingShape" mc:Ignorable="w14 w15 w16se w16cid wp14">
   <w:abstractNum w:abstractNumId="0" w15:restartNumberingAfterBreak="0">
-    <w:nsid w:val="6F4F7F7A"/>
+    <w:nsid w:val="570C2FA3"/>
     <w:multiLevelType w:val="hybridMultilevel"/>
-    <w:tmpl w:val="99AC012C"/>
+    <w:tmpl w:val="89864358"/>
     <w:lvl w:ilvl="0" w:tplc="1C090001">
       <w:start w:val="1"/>
       <w:numFmt w:val="bullet"/>
@@ -1086,9 +1806,9 @@
     </w:lvl>
   </w:abstractNum>
   <w:abstractNum w:abstractNumId="1" w15:restartNumberingAfterBreak="0">
-    <w:nsid w:val="74B35000"/>
+    <w:nsid w:val="6F4F7F7A"/>
     <w:multiLevelType w:val="hybridMultilevel"/>
-    <w:tmpl w:val="BE44CD64"/>
+    <w:tmpl w:val="99AC012C"/>
     <w:lvl w:ilvl="0" w:tplc="1C090001">
       <w:start w:val="1"/>
       <w:numFmt w:val="bullet"/>
@@ -1198,11 +1918,127 @@
       </w:rPr>
     </w:lvl>
   </w:abstractNum>
+  <w:abstractNum w:abstractNumId="2" w15:restartNumberingAfterBreak="0">
+    <w:nsid w:val="74B35000"/>
+    <w:multiLevelType w:val="hybridMultilevel"/>
+    <w:tmpl w:val="BE44CD64"/>
+    <w:lvl w:ilvl="0" w:tplc="1C090001">
+      <w:start w:val="1"/>
+      <w:numFmt w:val="bullet"/>
+      <w:lvlText w:val=""/>
+      <w:lvlJc w:val="left"/>
+      <w:pPr>
+        <w:ind w:left="720" w:hanging="360"/>
+      </w:pPr>
+      <w:rPr>
+        <w:rFonts w:ascii="Symbol" w:hAnsi="Symbol" w:hint="default"/>
+      </w:rPr>
+    </w:lvl>
+    <w:lvl w:ilvl="1" w:tplc="1C090003" w:tentative="1">
+      <w:start w:val="1"/>
+      <w:numFmt w:val="bullet"/>
+      <w:lvlText w:val="o"/>
+      <w:lvlJc w:val="left"/>
+      <w:pPr>
+        <w:ind w:left="1440" w:hanging="360"/>
+      </w:pPr>
+      <w:rPr>
+        <w:rFonts w:ascii="Courier New" w:hAnsi="Courier New" w:cs="Courier New" w:hint="default"/>
+      </w:rPr>
+    </w:lvl>
+    <w:lvl w:ilvl="2" w:tplc="1C090005" w:tentative="1">
+      <w:start w:val="1"/>
+      <w:numFmt w:val="bullet"/>
+      <w:lvlText w:val=""/>
+      <w:lvlJc w:val="left"/>
+      <w:pPr>
+        <w:ind w:left="2160" w:hanging="360"/>
+      </w:pPr>
+      <w:rPr>
+        <w:rFonts w:ascii="Wingdings" w:hAnsi="Wingdings" w:hint="default"/>
+      </w:rPr>
+    </w:lvl>
+    <w:lvl w:ilvl="3" w:tplc="1C090001" w:tentative="1">
+      <w:start w:val="1"/>
+      <w:numFmt w:val="bullet"/>
+      <w:lvlText w:val=""/>
+      <w:lvlJc w:val="left"/>
+      <w:pPr>
+        <w:ind w:left="2880" w:hanging="360"/>
+      </w:pPr>
+      <w:rPr>
+        <w:rFonts w:ascii="Symbol" w:hAnsi="Symbol" w:hint="default"/>
+      </w:rPr>
+    </w:lvl>
+    <w:lvl w:ilvl="4" w:tplc="1C090003" w:tentative="1">
+      <w:start w:val="1"/>
+      <w:numFmt w:val="bullet"/>
+      <w:lvlText w:val="o"/>
+      <w:lvlJc w:val="left"/>
+      <w:pPr>
+        <w:ind w:left="3600" w:hanging="360"/>
+      </w:pPr>
+      <w:rPr>
+        <w:rFonts w:ascii="Courier New" w:hAnsi="Courier New" w:cs="Courier New" w:hint="default"/>
+      </w:rPr>
+    </w:lvl>
+    <w:lvl w:ilvl="5" w:tplc="1C090005" w:tentative="1">
+      <w:start w:val="1"/>
+      <w:numFmt w:val="bullet"/>
+      <w:lvlText w:val=""/>
+      <w:lvlJc w:val="left"/>
+      <w:pPr>
+        <w:ind w:left="4320" w:hanging="360"/>
+      </w:pPr>
+      <w:rPr>
+        <w:rFonts w:ascii="Wingdings" w:hAnsi="Wingdings" w:hint="default"/>
+      </w:rPr>
+    </w:lvl>
+    <w:lvl w:ilvl="6" w:tplc="1C090001" w:tentative="1">
+      <w:start w:val="1"/>
+      <w:numFmt w:val="bullet"/>
+      <w:lvlText w:val=""/>
+      <w:lvlJc w:val="left"/>
+      <w:pPr>
+        <w:ind w:left="5040" w:hanging="360"/>
+      </w:pPr>
+      <w:rPr>
+        <w:rFonts w:ascii="Symbol" w:hAnsi="Symbol" w:hint="default"/>
+      </w:rPr>
+    </w:lvl>
+    <w:lvl w:ilvl="7" w:tplc="1C090003" w:tentative="1">
+      <w:start w:val="1"/>
+      <w:numFmt w:val="bullet"/>
+      <w:lvlText w:val="o"/>
+      <w:lvlJc w:val="left"/>
+      <w:pPr>
+        <w:ind w:left="5760" w:hanging="360"/>
+      </w:pPr>
+      <w:rPr>
+        <w:rFonts w:ascii="Courier New" w:hAnsi="Courier New" w:cs="Courier New" w:hint="default"/>
+      </w:rPr>
+    </w:lvl>
+    <w:lvl w:ilvl="8" w:tplc="1C090005" w:tentative="1">
+      <w:start w:val="1"/>
+      <w:numFmt w:val="bullet"/>
+      <w:lvlText w:val=""/>
+      <w:lvlJc w:val="left"/>
+      <w:pPr>
+        <w:ind w:left="6480" w:hanging="360"/>
+      </w:pPr>
+      <w:rPr>
+        <w:rFonts w:ascii="Wingdings" w:hAnsi="Wingdings" w:hint="default"/>
+      </w:rPr>
+    </w:lvl>
+  </w:abstractNum>
   <w:num w:numId="1">
-    <w:abstractNumId w:val="0"/>
+    <w:abstractNumId w:val="1"/>
   </w:num>
   <w:num w:numId="2">
-    <w:abstractNumId w:val="1"/>
+    <w:abstractNumId w:val="2"/>
+  </w:num>
+  <w:num w:numId="3">
+    <w:abstractNumId w:val="0"/>
   </w:num>
 </w:numbering>
 </file>
@@ -1605,6 +2441,7 @@
   <w:style w:type="paragraph" w:default="1" w:styleId="Normal">
     <w:name w:val="Normal"/>
     <w:qFormat/>
+    <w:rsid w:val="0001594C"/>
   </w:style>
   <w:style w:type="character" w:default="1" w:styleId="DefaultParagraphFont">
     <w:name w:val="Default Paragraph Font"/>

</xml_diff>